<commit_message>
group meeting going over use cases 2-feb
</commit_message>
<xml_diff>
--- a/Use Case/UC_PlaySlots.docx
+++ b/Use Case/UC_PlaySlots.docx
@@ -1,6 +1,6 @@
 
 <file path=word/document.xml><?xml version="1.0" encoding="utf-8"?>
-<w:document xmlns:wpc="http://schemas.microsoft.com/office/word/2010/wordprocessingCanvas" xmlns:mo="http://schemas.microsoft.com/office/mac/office/2008/main" xmlns:mc="http://schemas.openxmlformats.org/markup-compatibility/2006" xmlns:mv="urn:schemas-microsoft-com:mac:vml" xmlns:o="urn:schemas-microsoft-com:office:office" xmlns:r="http://schemas.openxmlformats.org/officeDocument/2006/relationships" xmlns:m="http://schemas.openxmlformats.org/officeDocument/2006/math" xmlns:v="urn:schemas-microsoft-com:vml" xmlns:wp14="http://schemas.microsoft.com/office/word/2010/wordprocessingDrawing" xmlns:wp="http://schemas.openxmlformats.org/drawingml/2006/wordprocessingDrawing" xmlns:w10="urn:schemas-microsoft-com:office:word" xmlns:w="http://schemas.openxmlformats.org/wordprocessingml/2006/main" xmlns:w14="http://schemas.microsoft.com/office/word/2010/wordml" xmlns:wpg="http://schemas.microsoft.com/office/word/2010/wordprocessingGroup" xmlns:wpi="http://schemas.microsoft.com/office/word/2010/wordprocessingInk" xmlns:wne="http://schemas.microsoft.com/office/word/2006/wordml" xmlns:wps="http://schemas.microsoft.com/office/word/2010/wordprocessingShape" mc:Ignorable="w14 wp14">
+<w:document xmlns:wpc="http://schemas.microsoft.com/office/word/2010/wordprocessingCanvas" xmlns:mc="http://schemas.openxmlformats.org/markup-compatibility/2006" xmlns:o="urn:schemas-microsoft-com:office:office" xmlns:r="http://schemas.openxmlformats.org/officeDocument/2006/relationships" xmlns:m="http://schemas.openxmlformats.org/officeDocument/2006/math" xmlns:v="urn:schemas-microsoft-com:vml" xmlns:wp14="http://schemas.microsoft.com/office/word/2010/wordprocessingDrawing" xmlns:wp="http://schemas.openxmlformats.org/drawingml/2006/wordprocessingDrawing" xmlns:w10="urn:schemas-microsoft-com:office:word" xmlns:w="http://schemas.openxmlformats.org/wordprocessingml/2006/main" xmlns:w14="http://schemas.microsoft.com/office/word/2010/wordml" xmlns:wpg="http://schemas.microsoft.com/office/word/2010/wordprocessingGroup" xmlns:wpi="http://schemas.microsoft.com/office/word/2010/wordprocessingInk" xmlns:wne="http://schemas.microsoft.com/office/word/2006/wordml" xmlns:wps="http://schemas.microsoft.com/office/word/2010/wordprocessingShape" mc:Ignorable="w14 wp14">
   <w:body>
     <w:p>
       <w:pPr>
@@ -431,13 +431,8 @@
           </w:tcPr>
           <w:p>
             <w:r>
-              <w:t xml:space="preserve">Sean </w:t>
+              <w:t>Sean Marek</w:t>
             </w:r>
-            <w:proofErr w:type="spellStart"/>
-            <w:r>
-              <w:t>Marek</w:t>
-            </w:r>
-            <w:proofErr w:type="spellEnd"/>
           </w:p>
         </w:tc>
       </w:tr>
@@ -446,25 +441,43 @@
           <w:tcPr>
             <w:tcW w:w="2394" w:type="dxa"/>
           </w:tcPr>
-          <w:p/>
+          <w:p>
+            <w:bookmarkStart w:id="0" w:name="_GoBack"/>
+            <w:bookmarkEnd w:id="0"/>
+            <w:r>
+              <w:t>2-Feb-12</w:t>
+            </w:r>
+          </w:p>
         </w:tc>
         <w:tc>
           <w:tcPr>
             <w:tcW w:w="2394" w:type="dxa"/>
           </w:tcPr>
-          <w:p/>
+          <w:p>
+            <w:r>
+              <w:t>1.2</w:t>
+            </w:r>
+          </w:p>
         </w:tc>
         <w:tc>
           <w:tcPr>
             <w:tcW w:w="2394" w:type="dxa"/>
           </w:tcPr>
-          <w:p/>
+          <w:p>
+            <w:r>
+              <w:t>Group Revision</w:t>
+            </w:r>
+          </w:p>
         </w:tc>
         <w:tc>
           <w:tcPr>
             <w:tcW w:w="2394" w:type="dxa"/>
           </w:tcPr>
-          <w:p/>
+          <w:p>
+            <w:r>
+              <w:t>GROUP</w:t>
+            </w:r>
+          </w:p>
         </w:tc>
       </w:tr>
     </w:tbl>
@@ -1567,8 +1580,6 @@
       <w:r>
         <w:br w:type="page"/>
       </w:r>
-      <w:bookmarkStart w:id="0" w:name="_GoBack"/>
-      <w:bookmarkEnd w:id="0"/>
     </w:p>
     <w:p>
       <w:pPr>
@@ -1725,29 +1736,23 @@
     <w:p>
       <w:pPr>
         <w:pStyle w:val="BodyText"/>
-        <w:rPr>
-          <w:rStyle w:val="Emphasis"/>
-          <w:i w:val="0"/>
-          <w:iCs w:val="0"/>
-        </w:rPr>
-      </w:pPr>
-      <w:proofErr w:type="gramStart"/>
-      <w:r>
-        <w:rPr>
-          <w:rStyle w:val="Emphasis"/>
-          <w:i w:val="0"/>
-          <w:iCs w:val="0"/>
-        </w:rPr>
-        <w:t>iPhone</w:t>
-      </w:r>
-      <w:proofErr w:type="gramEnd"/>
-      <w:r>
-        <w:rPr>
-          <w:rStyle w:val="Emphasis"/>
-          <w:i w:val="0"/>
-          <w:iCs w:val="0"/>
-        </w:rPr>
-        <w:t xml:space="preserve"> </w:t>
+        <w:numPr>
+          <w:ilvl w:val="0"/>
+          <w:numId w:val="23"/>
+        </w:numPr>
+        <w:rPr>
+          <w:rStyle w:val="Emphasis"/>
+          <w:i w:val="0"/>
+          <w:iCs w:val="0"/>
+        </w:rPr>
+      </w:pPr>
+      <w:r>
+        <w:rPr>
+          <w:rStyle w:val="Emphasis"/>
+          <w:i w:val="0"/>
+          <w:iCs w:val="0"/>
+        </w:rPr>
+        <w:t xml:space="preserve">iPhone </w:t>
       </w:r>
       <w:r>
         <w:rPr>
@@ -1799,7 +1804,10 @@
     <w:p>
       <w:pPr>
         <w:pStyle w:val="BodyText"/>
-        <w:ind w:left="0" w:firstLine="720"/>
+        <w:numPr>
+          <w:ilvl w:val="0"/>
+          <w:numId w:val="23"/>
+        </w:numPr>
         <w:rPr>
           <w:rStyle w:val="Emphasis"/>
           <w:i w:val="0"/>
@@ -1818,6 +1826,10 @@
     <w:p>
       <w:pPr>
         <w:pStyle w:val="BodyText"/>
+        <w:numPr>
+          <w:ilvl w:val="0"/>
+          <w:numId w:val="23"/>
+        </w:numPr>
         <w:rPr>
           <w:rStyle w:val="Emphasis"/>
           <w:i w:val="0"/>
@@ -1874,6 +1886,10 @@
     <w:p>
       <w:pPr>
         <w:pStyle w:val="BodyText"/>
+        <w:numPr>
+          <w:ilvl w:val="0"/>
+          <w:numId w:val="24"/>
+        </w:numPr>
         <w:rPr>
           <w:rStyle w:val="Emphasis"/>
           <w:i w:val="0"/>
@@ -1922,6 +1938,10 @@
     <w:p>
       <w:pPr>
         <w:pStyle w:val="BodyText"/>
+        <w:numPr>
+          <w:ilvl w:val="0"/>
+          <w:numId w:val="24"/>
+        </w:numPr>
         <w:rPr>
           <w:rStyle w:val="Emphasis"/>
           <w:i w:val="0"/>
@@ -1948,6 +1968,10 @@
     <w:p>
       <w:pPr>
         <w:pStyle w:val="BodyText"/>
+        <w:numPr>
+          <w:ilvl w:val="0"/>
+          <w:numId w:val="24"/>
+        </w:numPr>
         <w:rPr>
           <w:rStyle w:val="Emphasis"/>
           <w:i w:val="0"/>
@@ -1966,6 +1990,10 @@
     <w:p>
       <w:pPr>
         <w:pStyle w:val="BodyText"/>
+        <w:numPr>
+          <w:ilvl w:val="0"/>
+          <w:numId w:val="24"/>
+        </w:numPr>
         <w:rPr>
           <w:rStyle w:val="Emphasis"/>
           <w:i w:val="0"/>
@@ -2672,7 +2700,7 @@
 </file>
 
 <file path=word/endnotes.xml><?xml version="1.0" encoding="utf-8"?>
-<w:endnotes xmlns:wpc="http://schemas.microsoft.com/office/word/2010/wordprocessingCanvas" xmlns:mo="http://schemas.microsoft.com/office/mac/office/2008/main" xmlns:mc="http://schemas.openxmlformats.org/markup-compatibility/2006" xmlns:mv="urn:schemas-microsoft-com:mac:vml" xmlns:o="urn:schemas-microsoft-com:office:office" xmlns:r="http://schemas.openxmlformats.org/officeDocument/2006/relationships" xmlns:m="http://schemas.openxmlformats.org/officeDocument/2006/math" xmlns:v="urn:schemas-microsoft-com:vml" xmlns:wp14="http://schemas.microsoft.com/office/word/2010/wordprocessingDrawing" xmlns:wp="http://schemas.openxmlformats.org/drawingml/2006/wordprocessingDrawing" xmlns:w10="urn:schemas-microsoft-com:office:word" xmlns:w="http://schemas.openxmlformats.org/wordprocessingml/2006/main" xmlns:w14="http://schemas.microsoft.com/office/word/2010/wordml" xmlns:wpg="http://schemas.microsoft.com/office/word/2010/wordprocessingGroup" xmlns:wpi="http://schemas.microsoft.com/office/word/2010/wordprocessingInk" xmlns:wne="http://schemas.microsoft.com/office/word/2006/wordml" xmlns:wps="http://schemas.microsoft.com/office/word/2010/wordprocessingShape" mc:Ignorable="w14 wp14">
+<w:endnotes xmlns:wpc="http://schemas.microsoft.com/office/word/2010/wordprocessingCanvas" xmlns:mc="http://schemas.openxmlformats.org/markup-compatibility/2006" xmlns:o="urn:schemas-microsoft-com:office:office" xmlns:r="http://schemas.openxmlformats.org/officeDocument/2006/relationships" xmlns:m="http://schemas.openxmlformats.org/officeDocument/2006/math" xmlns:v="urn:schemas-microsoft-com:vml" xmlns:wp14="http://schemas.microsoft.com/office/word/2010/wordprocessingDrawing" xmlns:wp="http://schemas.openxmlformats.org/drawingml/2006/wordprocessingDrawing" xmlns:w10="urn:schemas-microsoft-com:office:word" xmlns:w="http://schemas.openxmlformats.org/wordprocessingml/2006/main" xmlns:w14="http://schemas.microsoft.com/office/word/2010/wordml" xmlns:wpg="http://schemas.microsoft.com/office/word/2010/wordprocessingGroup" xmlns:wpi="http://schemas.microsoft.com/office/word/2010/wordprocessingInk" xmlns:wne="http://schemas.microsoft.com/office/word/2006/wordml" xmlns:wps="http://schemas.microsoft.com/office/word/2010/wordprocessingShape" mc:Ignorable="w14 wp14">
   <w:endnote w:type="separator" w:id="-1">
     <w:p>
       <w:pPr>
@@ -2697,7 +2725,7 @@
 </file>
 
 <file path=word/footnotes.xml><?xml version="1.0" encoding="utf-8"?>
-<w:footnotes xmlns:wpc="http://schemas.microsoft.com/office/word/2010/wordprocessingCanvas" xmlns:mo="http://schemas.microsoft.com/office/mac/office/2008/main" xmlns:mc="http://schemas.openxmlformats.org/markup-compatibility/2006" xmlns:mv="urn:schemas-microsoft-com:mac:vml" xmlns:o="urn:schemas-microsoft-com:office:office" xmlns:r="http://schemas.openxmlformats.org/officeDocument/2006/relationships" xmlns:m="http://schemas.openxmlformats.org/officeDocument/2006/math" xmlns:v="urn:schemas-microsoft-com:vml" xmlns:wp14="http://schemas.microsoft.com/office/word/2010/wordprocessingDrawing" xmlns:wp="http://schemas.openxmlformats.org/drawingml/2006/wordprocessingDrawing" xmlns:w10="urn:schemas-microsoft-com:office:word" xmlns:w="http://schemas.openxmlformats.org/wordprocessingml/2006/main" xmlns:w14="http://schemas.microsoft.com/office/word/2010/wordml" xmlns:wpg="http://schemas.microsoft.com/office/word/2010/wordprocessingGroup" xmlns:wpi="http://schemas.microsoft.com/office/word/2010/wordprocessingInk" xmlns:wne="http://schemas.microsoft.com/office/word/2006/wordml" xmlns:wps="http://schemas.microsoft.com/office/word/2010/wordprocessingShape" mc:Ignorable="w14 wp14">
+<w:footnotes xmlns:wpc="http://schemas.microsoft.com/office/word/2010/wordprocessingCanvas" xmlns:mc="http://schemas.openxmlformats.org/markup-compatibility/2006" xmlns:o="urn:schemas-microsoft-com:office:office" xmlns:r="http://schemas.openxmlformats.org/officeDocument/2006/relationships" xmlns:m="http://schemas.openxmlformats.org/officeDocument/2006/math" xmlns:v="urn:schemas-microsoft-com:vml" xmlns:wp14="http://schemas.microsoft.com/office/word/2010/wordprocessingDrawing" xmlns:wp="http://schemas.openxmlformats.org/drawingml/2006/wordprocessingDrawing" xmlns:w10="urn:schemas-microsoft-com:office:word" xmlns:w="http://schemas.openxmlformats.org/wordprocessingml/2006/main" xmlns:w14="http://schemas.microsoft.com/office/word/2010/wordml" xmlns:wpg="http://schemas.microsoft.com/office/word/2010/wordprocessingGroup" xmlns:wpi="http://schemas.microsoft.com/office/word/2010/wordprocessingInk" xmlns:wne="http://schemas.microsoft.com/office/word/2006/wordml" xmlns:wps="http://schemas.microsoft.com/office/word/2010/wordprocessingShape" mc:Ignorable="w14 wp14">
   <w:footnote w:type="separator" w:id="-1">
     <w:p>
       <w:pPr>
@@ -2722,7 +2750,7 @@
 </file>
 
 <file path=word/header1.xml><?xml version="1.0" encoding="utf-8"?>
-<w:hdr xmlns:wpc="http://schemas.microsoft.com/office/word/2010/wordprocessingCanvas" xmlns:mo="http://schemas.microsoft.com/office/mac/office/2008/main" xmlns:mc="http://schemas.openxmlformats.org/markup-compatibility/2006" xmlns:mv="urn:schemas-microsoft-com:mac:vml" xmlns:o="urn:schemas-microsoft-com:office:office" xmlns:r="http://schemas.openxmlformats.org/officeDocument/2006/relationships" xmlns:m="http://schemas.openxmlformats.org/officeDocument/2006/math" xmlns:v="urn:schemas-microsoft-com:vml" xmlns:wp14="http://schemas.microsoft.com/office/word/2010/wordprocessingDrawing" xmlns:wp="http://schemas.openxmlformats.org/drawingml/2006/wordprocessingDrawing" xmlns:w10="urn:schemas-microsoft-com:office:word" xmlns:w="http://schemas.openxmlformats.org/wordprocessingml/2006/main" xmlns:w14="http://schemas.microsoft.com/office/word/2010/wordml" xmlns:wpg="http://schemas.microsoft.com/office/word/2010/wordprocessingGroup" xmlns:wpi="http://schemas.microsoft.com/office/word/2010/wordprocessingInk" xmlns:wne="http://schemas.microsoft.com/office/word/2006/wordml" xmlns:wps="http://schemas.microsoft.com/office/word/2010/wordprocessingShape" mc:Ignorable="w14 wp14">
+<w:hdr xmlns:wpc="http://schemas.microsoft.com/office/word/2010/wordprocessingCanvas" xmlns:mc="http://schemas.openxmlformats.org/markup-compatibility/2006" xmlns:o="urn:schemas-microsoft-com:office:office" xmlns:r="http://schemas.openxmlformats.org/officeDocument/2006/relationships" xmlns:m="http://schemas.openxmlformats.org/officeDocument/2006/math" xmlns:v="urn:schemas-microsoft-com:vml" xmlns:wp14="http://schemas.microsoft.com/office/word/2010/wordprocessingDrawing" xmlns:wp="http://schemas.openxmlformats.org/drawingml/2006/wordprocessingDrawing" xmlns:w10="urn:schemas-microsoft-com:office:word" xmlns:w="http://schemas.openxmlformats.org/wordprocessingml/2006/main" xmlns:w14="http://schemas.microsoft.com/office/word/2010/wordml" xmlns:wpg="http://schemas.microsoft.com/office/word/2010/wordprocessingGroup" xmlns:wpi="http://schemas.microsoft.com/office/word/2010/wordprocessingInk" xmlns:wne="http://schemas.microsoft.com/office/word/2006/wordml" xmlns:wps="http://schemas.microsoft.com/office/word/2010/wordprocessingShape" mc:Ignorable="w14 wp14">
   <w:p>
     <w:pPr>
       <w:pStyle w:val="Header"/>
@@ -2782,7 +2810,7 @@
 </file>
 
 <file path=word/numbering.xml><?xml version="1.0" encoding="utf-8"?>
-<w:numbering xmlns:wpc="http://schemas.microsoft.com/office/word/2010/wordprocessingCanvas" xmlns:mo="http://schemas.microsoft.com/office/mac/office/2008/main" xmlns:mc="http://schemas.openxmlformats.org/markup-compatibility/2006" xmlns:mv="urn:schemas-microsoft-com:mac:vml" xmlns:o="urn:schemas-microsoft-com:office:office" xmlns:r="http://schemas.openxmlformats.org/officeDocument/2006/relationships" xmlns:m="http://schemas.openxmlformats.org/officeDocument/2006/math" xmlns:v="urn:schemas-microsoft-com:vml" xmlns:wp14="http://schemas.microsoft.com/office/word/2010/wordprocessingDrawing" xmlns:wp="http://schemas.openxmlformats.org/drawingml/2006/wordprocessingDrawing" xmlns:w10="urn:schemas-microsoft-com:office:word" xmlns:w="http://schemas.openxmlformats.org/wordprocessingml/2006/main" xmlns:w14="http://schemas.microsoft.com/office/word/2010/wordml" xmlns:wpg="http://schemas.microsoft.com/office/word/2010/wordprocessingGroup" xmlns:wpi="http://schemas.microsoft.com/office/word/2010/wordprocessingInk" xmlns:wne="http://schemas.microsoft.com/office/word/2006/wordml" xmlns:wps="http://schemas.microsoft.com/office/word/2010/wordprocessingShape" mc:Ignorable="w14 wp14">
+<w:numbering xmlns:wpc="http://schemas.microsoft.com/office/word/2010/wordprocessingCanvas" xmlns:mc="http://schemas.openxmlformats.org/markup-compatibility/2006" xmlns:o="urn:schemas-microsoft-com:office:office" xmlns:r="http://schemas.openxmlformats.org/officeDocument/2006/relationships" xmlns:m="http://schemas.openxmlformats.org/officeDocument/2006/math" xmlns:v="urn:schemas-microsoft-com:vml" xmlns:wp14="http://schemas.microsoft.com/office/word/2010/wordprocessingDrawing" xmlns:wp="http://schemas.openxmlformats.org/drawingml/2006/wordprocessingDrawing" xmlns:w10="urn:schemas-microsoft-com:office:word" xmlns:w="http://schemas.openxmlformats.org/wordprocessingml/2006/main" xmlns:w14="http://schemas.microsoft.com/office/word/2010/wordml" xmlns:wpg="http://schemas.microsoft.com/office/word/2010/wordprocessingGroup" xmlns:wpi="http://schemas.microsoft.com/office/word/2010/wordprocessingInk" xmlns:wne="http://schemas.microsoft.com/office/word/2006/wordml" xmlns:wps="http://schemas.microsoft.com/office/word/2010/wordprocessingShape" mc:Ignorable="w14 wp14">
   <w:abstractNum w:abstractNumId="0">
     <w:nsid w:val="FFFFFFFB"/>
     <w:multiLevelType w:val="multilevel"/>
@@ -2950,6 +2978,119 @@
     </w:lvl>
   </w:abstractNum>
   <w:abstractNum w:abstractNumId="2">
+    <w:nsid w:val="29184720"/>
+    <w:multiLevelType w:val="hybridMultilevel"/>
+    <w:tmpl w:val="5CD263A2"/>
+    <w:lvl w:ilvl="0" w:tplc="04090001">
+      <w:start w:val="1"/>
+      <w:numFmt w:val="bullet"/>
+      <w:lvlText w:val=""/>
+      <w:lvlJc w:val="left"/>
+      <w:pPr>
+        <w:ind w:left="1080" w:hanging="360"/>
+      </w:pPr>
+      <w:rPr>
+        <w:rFonts w:ascii="Symbol" w:hAnsi="Symbol" w:hint="default"/>
+      </w:rPr>
+    </w:lvl>
+    <w:lvl w:ilvl="1" w:tplc="04090003" w:tentative="1">
+      <w:start w:val="1"/>
+      <w:numFmt w:val="bullet"/>
+      <w:lvlText w:val="o"/>
+      <w:lvlJc w:val="left"/>
+      <w:pPr>
+        <w:ind w:left="1800" w:hanging="360"/>
+      </w:pPr>
+      <w:rPr>
+        <w:rFonts w:ascii="Courier New" w:hAnsi="Courier New" w:cs="Courier New" w:hint="default"/>
+      </w:rPr>
+    </w:lvl>
+    <w:lvl w:ilvl="2" w:tplc="04090005" w:tentative="1">
+      <w:start w:val="1"/>
+      <w:numFmt w:val="bullet"/>
+      <w:lvlText w:val=""/>
+      <w:lvlJc w:val="left"/>
+      <w:pPr>
+        <w:ind w:left="2520" w:hanging="360"/>
+      </w:pPr>
+      <w:rPr>
+        <w:rFonts w:ascii="Wingdings" w:hAnsi="Wingdings" w:hint="default"/>
+      </w:rPr>
+    </w:lvl>
+    <w:lvl w:ilvl="3" w:tplc="04090001" w:tentative="1">
+      <w:start w:val="1"/>
+      <w:numFmt w:val="bullet"/>
+      <w:lvlText w:val=""/>
+      <w:lvlJc w:val="left"/>
+      <w:pPr>
+        <w:ind w:left="3240" w:hanging="360"/>
+      </w:pPr>
+      <w:rPr>
+        <w:rFonts w:ascii="Symbol" w:hAnsi="Symbol" w:hint="default"/>
+      </w:rPr>
+    </w:lvl>
+    <w:lvl w:ilvl="4" w:tplc="04090003" w:tentative="1">
+      <w:start w:val="1"/>
+      <w:numFmt w:val="bullet"/>
+      <w:lvlText w:val="o"/>
+      <w:lvlJc w:val="left"/>
+      <w:pPr>
+        <w:ind w:left="3960" w:hanging="360"/>
+      </w:pPr>
+      <w:rPr>
+        <w:rFonts w:ascii="Courier New" w:hAnsi="Courier New" w:cs="Courier New" w:hint="default"/>
+      </w:rPr>
+    </w:lvl>
+    <w:lvl w:ilvl="5" w:tplc="04090005" w:tentative="1">
+      <w:start w:val="1"/>
+      <w:numFmt w:val="bullet"/>
+      <w:lvlText w:val=""/>
+      <w:lvlJc w:val="left"/>
+      <w:pPr>
+        <w:ind w:left="4680" w:hanging="360"/>
+      </w:pPr>
+      <w:rPr>
+        <w:rFonts w:ascii="Wingdings" w:hAnsi="Wingdings" w:hint="default"/>
+      </w:rPr>
+    </w:lvl>
+    <w:lvl w:ilvl="6" w:tplc="04090001" w:tentative="1">
+      <w:start w:val="1"/>
+      <w:numFmt w:val="bullet"/>
+      <w:lvlText w:val=""/>
+      <w:lvlJc w:val="left"/>
+      <w:pPr>
+        <w:ind w:left="5400" w:hanging="360"/>
+      </w:pPr>
+      <w:rPr>
+        <w:rFonts w:ascii="Symbol" w:hAnsi="Symbol" w:hint="default"/>
+      </w:rPr>
+    </w:lvl>
+    <w:lvl w:ilvl="7" w:tplc="04090003" w:tentative="1">
+      <w:start w:val="1"/>
+      <w:numFmt w:val="bullet"/>
+      <w:lvlText w:val="o"/>
+      <w:lvlJc w:val="left"/>
+      <w:pPr>
+        <w:ind w:left="6120" w:hanging="360"/>
+      </w:pPr>
+      <w:rPr>
+        <w:rFonts w:ascii="Courier New" w:hAnsi="Courier New" w:cs="Courier New" w:hint="default"/>
+      </w:rPr>
+    </w:lvl>
+    <w:lvl w:ilvl="8" w:tplc="04090005" w:tentative="1">
+      <w:start w:val="1"/>
+      <w:numFmt w:val="bullet"/>
+      <w:lvlText w:val=""/>
+      <w:lvlJc w:val="left"/>
+      <w:pPr>
+        <w:ind w:left="6840" w:hanging="360"/>
+      </w:pPr>
+      <w:rPr>
+        <w:rFonts w:ascii="Wingdings" w:hAnsi="Wingdings" w:hint="default"/>
+      </w:rPr>
+    </w:lvl>
+  </w:abstractNum>
+  <w:abstractNum w:abstractNumId="3">
     <w:nsid w:val="440E02DA"/>
     <w:multiLevelType w:val="hybridMultilevel"/>
     <w:tmpl w:val="12743590"/>
@@ -3035,7 +3176,7 @@
       </w:pPr>
     </w:lvl>
   </w:abstractNum>
-  <w:abstractNum w:abstractNumId="3">
+  <w:abstractNum w:abstractNumId="4">
     <w:nsid w:val="493C41CD"/>
     <w:multiLevelType w:val="multilevel"/>
     <w:tmpl w:val="0409001F"/>
@@ -3121,7 +3262,120 @@
       </w:pPr>
     </w:lvl>
   </w:abstractNum>
-  <w:abstractNum w:abstractNumId="4">
+  <w:abstractNum w:abstractNumId="5">
+    <w:nsid w:val="4CC979F3"/>
+    <w:multiLevelType w:val="hybridMultilevel"/>
+    <w:tmpl w:val="0070139C"/>
+    <w:lvl w:ilvl="0" w:tplc="04090001">
+      <w:start w:val="1"/>
+      <w:numFmt w:val="bullet"/>
+      <w:lvlText w:val=""/>
+      <w:lvlJc w:val="left"/>
+      <w:pPr>
+        <w:ind w:left="1080" w:hanging="360"/>
+      </w:pPr>
+      <w:rPr>
+        <w:rFonts w:ascii="Symbol" w:hAnsi="Symbol" w:hint="default"/>
+      </w:rPr>
+    </w:lvl>
+    <w:lvl w:ilvl="1" w:tplc="04090003" w:tentative="1">
+      <w:start w:val="1"/>
+      <w:numFmt w:val="bullet"/>
+      <w:lvlText w:val="o"/>
+      <w:lvlJc w:val="left"/>
+      <w:pPr>
+        <w:ind w:left="1800" w:hanging="360"/>
+      </w:pPr>
+      <w:rPr>
+        <w:rFonts w:ascii="Courier New" w:hAnsi="Courier New" w:cs="Courier New" w:hint="default"/>
+      </w:rPr>
+    </w:lvl>
+    <w:lvl w:ilvl="2" w:tplc="04090005" w:tentative="1">
+      <w:start w:val="1"/>
+      <w:numFmt w:val="bullet"/>
+      <w:lvlText w:val=""/>
+      <w:lvlJc w:val="left"/>
+      <w:pPr>
+        <w:ind w:left="2520" w:hanging="360"/>
+      </w:pPr>
+      <w:rPr>
+        <w:rFonts w:ascii="Wingdings" w:hAnsi="Wingdings" w:hint="default"/>
+      </w:rPr>
+    </w:lvl>
+    <w:lvl w:ilvl="3" w:tplc="04090001" w:tentative="1">
+      <w:start w:val="1"/>
+      <w:numFmt w:val="bullet"/>
+      <w:lvlText w:val=""/>
+      <w:lvlJc w:val="left"/>
+      <w:pPr>
+        <w:ind w:left="3240" w:hanging="360"/>
+      </w:pPr>
+      <w:rPr>
+        <w:rFonts w:ascii="Symbol" w:hAnsi="Symbol" w:hint="default"/>
+      </w:rPr>
+    </w:lvl>
+    <w:lvl w:ilvl="4" w:tplc="04090003" w:tentative="1">
+      <w:start w:val="1"/>
+      <w:numFmt w:val="bullet"/>
+      <w:lvlText w:val="o"/>
+      <w:lvlJc w:val="left"/>
+      <w:pPr>
+        <w:ind w:left="3960" w:hanging="360"/>
+      </w:pPr>
+      <w:rPr>
+        <w:rFonts w:ascii="Courier New" w:hAnsi="Courier New" w:cs="Courier New" w:hint="default"/>
+      </w:rPr>
+    </w:lvl>
+    <w:lvl w:ilvl="5" w:tplc="04090005" w:tentative="1">
+      <w:start w:val="1"/>
+      <w:numFmt w:val="bullet"/>
+      <w:lvlText w:val=""/>
+      <w:lvlJc w:val="left"/>
+      <w:pPr>
+        <w:ind w:left="4680" w:hanging="360"/>
+      </w:pPr>
+      <w:rPr>
+        <w:rFonts w:ascii="Wingdings" w:hAnsi="Wingdings" w:hint="default"/>
+      </w:rPr>
+    </w:lvl>
+    <w:lvl w:ilvl="6" w:tplc="04090001" w:tentative="1">
+      <w:start w:val="1"/>
+      <w:numFmt w:val="bullet"/>
+      <w:lvlText w:val=""/>
+      <w:lvlJc w:val="left"/>
+      <w:pPr>
+        <w:ind w:left="5400" w:hanging="360"/>
+      </w:pPr>
+      <w:rPr>
+        <w:rFonts w:ascii="Symbol" w:hAnsi="Symbol" w:hint="default"/>
+      </w:rPr>
+    </w:lvl>
+    <w:lvl w:ilvl="7" w:tplc="04090003" w:tentative="1">
+      <w:start w:val="1"/>
+      <w:numFmt w:val="bullet"/>
+      <w:lvlText w:val="o"/>
+      <w:lvlJc w:val="left"/>
+      <w:pPr>
+        <w:ind w:left="6120" w:hanging="360"/>
+      </w:pPr>
+      <w:rPr>
+        <w:rFonts w:ascii="Courier New" w:hAnsi="Courier New" w:cs="Courier New" w:hint="default"/>
+      </w:rPr>
+    </w:lvl>
+    <w:lvl w:ilvl="8" w:tplc="04090005" w:tentative="1">
+      <w:start w:val="1"/>
+      <w:numFmt w:val="bullet"/>
+      <w:lvlText w:val=""/>
+      <w:lvlJc w:val="left"/>
+      <w:pPr>
+        <w:ind w:left="6840" w:hanging="360"/>
+      </w:pPr>
+      <w:rPr>
+        <w:rFonts w:ascii="Wingdings" w:hAnsi="Wingdings" w:hint="default"/>
+      </w:rPr>
+    </w:lvl>
+  </w:abstractNum>
+  <w:abstractNum w:abstractNumId="6">
     <w:nsid w:val="4EDD2EE9"/>
     <w:multiLevelType w:val="hybridMultilevel"/>
     <w:tmpl w:val="257EBC72"/>
@@ -3234,7 +3488,7 @@
       </w:rPr>
     </w:lvl>
   </w:abstractNum>
-  <w:abstractNum w:abstractNumId="5">
+  <w:abstractNum w:abstractNumId="7">
     <w:nsid w:val="5A1E0B79"/>
     <w:multiLevelType w:val="multilevel"/>
     <w:tmpl w:val="76701F2E"/>
@@ -3325,13 +3579,13 @@
     <w:abstractNumId w:val="1"/>
   </w:num>
   <w:num w:numId="2">
-    <w:abstractNumId w:val="4"/>
+    <w:abstractNumId w:val="6"/>
   </w:num>
   <w:num w:numId="3">
-    <w:abstractNumId w:val="2"/>
+    <w:abstractNumId w:val="3"/>
   </w:num>
   <w:num w:numId="4">
-    <w:abstractNumId w:val="3"/>
+    <w:abstractNumId w:val="4"/>
   </w:num>
   <w:num w:numId="5">
     <w:abstractNumId w:val="0"/>
@@ -3361,10 +3615,10 @@
     <w:abstractNumId w:val="0"/>
   </w:num>
   <w:num w:numId="14">
-    <w:abstractNumId w:val="5"/>
+    <w:abstractNumId w:val="7"/>
   </w:num>
   <w:num w:numId="15">
-    <w:abstractNumId w:val="5"/>
+    <w:abstractNumId w:val="7"/>
     <w:lvlOverride w:ilvl="0">
       <w:startOverride w:val="1"/>
     </w:lvlOverride>
@@ -3394,7 +3648,7 @@
     </w:lvlOverride>
   </w:num>
   <w:num w:numId="16">
-    <w:abstractNumId w:val="5"/>
+    <w:abstractNumId w:val="7"/>
     <w:lvlOverride w:ilvl="0">
       <w:startOverride w:val="1"/>
     </w:lvlOverride>
@@ -3424,7 +3678,7 @@
     </w:lvlOverride>
   </w:num>
   <w:num w:numId="17">
-    <w:abstractNumId w:val="5"/>
+    <w:abstractNumId w:val="7"/>
     <w:lvlOverride w:ilvl="0">
       <w:startOverride w:val="1"/>
     </w:lvlOverride>
@@ -3454,7 +3708,7 @@
     </w:lvlOverride>
   </w:num>
   <w:num w:numId="18">
-    <w:abstractNumId w:val="5"/>
+    <w:abstractNumId w:val="7"/>
     <w:lvlOverride w:ilvl="0">
       <w:startOverride w:val="1"/>
     </w:lvlOverride>
@@ -3484,7 +3738,7 @@
     </w:lvlOverride>
   </w:num>
   <w:num w:numId="19">
-    <w:abstractNumId w:val="5"/>
+    <w:abstractNumId w:val="7"/>
     <w:lvlOverride w:ilvl="0">
       <w:startOverride w:val="1"/>
     </w:lvlOverride>
@@ -3514,7 +3768,7 @@
     </w:lvlOverride>
   </w:num>
   <w:num w:numId="20">
-    <w:abstractNumId w:val="5"/>
+    <w:abstractNumId w:val="7"/>
     <w:lvlOverride w:ilvl="0">
       <w:startOverride w:val="1"/>
     </w:lvlOverride>
@@ -3544,7 +3798,7 @@
     </w:lvlOverride>
   </w:num>
   <w:num w:numId="21">
-    <w:abstractNumId w:val="5"/>
+    <w:abstractNumId w:val="7"/>
     <w:lvlOverride w:ilvl="0">
       <w:startOverride w:val="1"/>
     </w:lvlOverride>
@@ -3574,34 +3828,40 @@
     </w:lvlOverride>
   </w:num>
   <w:num w:numId="22">
+    <w:abstractNumId w:val="7"/>
+    <w:lvlOverride w:ilvl="0">
+      <w:startOverride w:val="1"/>
+    </w:lvlOverride>
+    <w:lvlOverride w:ilvl="1">
+      <w:startOverride w:val="1"/>
+    </w:lvlOverride>
+    <w:lvlOverride w:ilvl="2">
+      <w:startOverride w:val="1"/>
+    </w:lvlOverride>
+    <w:lvlOverride w:ilvl="3">
+      <w:startOverride w:val="1"/>
+    </w:lvlOverride>
+    <w:lvlOverride w:ilvl="4">
+      <w:startOverride w:val="1"/>
+    </w:lvlOverride>
+    <w:lvlOverride w:ilvl="5">
+      <w:startOverride w:val="1"/>
+    </w:lvlOverride>
+    <w:lvlOverride w:ilvl="6">
+      <w:startOverride w:val="1"/>
+    </w:lvlOverride>
+    <w:lvlOverride w:ilvl="7">
+      <w:startOverride w:val="1"/>
+    </w:lvlOverride>
+    <w:lvlOverride w:ilvl="8">
+      <w:startOverride w:val="1"/>
+    </w:lvlOverride>
+  </w:num>
+  <w:num w:numId="23">
+    <w:abstractNumId w:val="2"/>
+  </w:num>
+  <w:num w:numId="24">
     <w:abstractNumId w:val="5"/>
-    <w:lvlOverride w:ilvl="0">
-      <w:startOverride w:val="1"/>
-    </w:lvlOverride>
-    <w:lvlOverride w:ilvl="1">
-      <w:startOverride w:val="1"/>
-    </w:lvlOverride>
-    <w:lvlOverride w:ilvl="2">
-      <w:startOverride w:val="1"/>
-    </w:lvlOverride>
-    <w:lvlOverride w:ilvl="3">
-      <w:startOverride w:val="1"/>
-    </w:lvlOverride>
-    <w:lvlOverride w:ilvl="4">
-      <w:startOverride w:val="1"/>
-    </w:lvlOverride>
-    <w:lvlOverride w:ilvl="5">
-      <w:startOverride w:val="1"/>
-    </w:lvlOverride>
-    <w:lvlOverride w:ilvl="6">
-      <w:startOverride w:val="1"/>
-    </w:lvlOverride>
-    <w:lvlOverride w:ilvl="7">
-      <w:startOverride w:val="1"/>
-    </w:lvlOverride>
-    <w:lvlOverride w:ilvl="8">
-      <w:startOverride w:val="1"/>
-    </w:lvlOverride>
   </w:num>
 </w:numbering>
 </file>
@@ -3617,7 +3877,7 @@
     </w:rPrDefault>
     <w:pPrDefault/>
   </w:docDefaults>
-  <w:latentStyles w:defLockedState="0" w:defUIPriority="99" w:defSemiHidden="1" w:defUnhideWhenUsed="1" w:defQFormat="0" w:count="276">
+  <w:latentStyles w:defLockedState="0" w:defUIPriority="99" w:defSemiHidden="1" w:defUnhideWhenUsed="1" w:defQFormat="0" w:count="267">
     <w:lsdException w:name="Normal" w:semiHidden="0" w:uiPriority="0" w:unhideWhenUsed="0" w:qFormat="1"/>
     <w:lsdException w:name="heading 1" w:semiHidden="0" w:uiPriority="0" w:unhideWhenUsed="0" w:qFormat="1"/>
     <w:lsdException w:name="heading 2" w:uiPriority="0" w:qFormat="1"/>
@@ -4406,7 +4666,7 @@
 </file>
 
 <file path=word/stylesWithEffects.xml><?xml version="1.0" encoding="utf-8"?>
-<w:styles xmlns:wpc="http://schemas.microsoft.com/office/word/2010/wordprocessingCanvas" xmlns:mo="http://schemas.microsoft.com/office/mac/office/2008/main" xmlns:mc="http://schemas.openxmlformats.org/markup-compatibility/2006" xmlns:mv="urn:schemas-microsoft-com:mac:vml" xmlns:o="urn:schemas-microsoft-com:office:office" xmlns:r="http://schemas.openxmlformats.org/officeDocument/2006/relationships" xmlns:m="http://schemas.openxmlformats.org/officeDocument/2006/math" xmlns:v="urn:schemas-microsoft-com:vml" xmlns:wp14="http://schemas.microsoft.com/office/word/2010/wordprocessingDrawing" xmlns:wp="http://schemas.openxmlformats.org/drawingml/2006/wordprocessingDrawing" xmlns:w10="urn:schemas-microsoft-com:office:word" xmlns:w="http://schemas.openxmlformats.org/wordprocessingml/2006/main" xmlns:w14="http://schemas.microsoft.com/office/word/2010/wordml" xmlns:wpg="http://schemas.microsoft.com/office/word/2010/wordprocessingGroup" xmlns:wpi="http://schemas.microsoft.com/office/word/2010/wordprocessingInk" xmlns:wne="http://schemas.microsoft.com/office/word/2006/wordml" xmlns:wps="http://schemas.microsoft.com/office/word/2010/wordprocessingShape" mc:Ignorable="w14 wp14">
+<w:styles xmlns:wpc="http://schemas.microsoft.com/office/word/2010/wordprocessingCanvas" xmlns:mc="http://schemas.openxmlformats.org/markup-compatibility/2006" xmlns:o="urn:schemas-microsoft-com:office:office" xmlns:r="http://schemas.openxmlformats.org/officeDocument/2006/relationships" xmlns:m="http://schemas.openxmlformats.org/officeDocument/2006/math" xmlns:v="urn:schemas-microsoft-com:vml" xmlns:wp14="http://schemas.microsoft.com/office/word/2010/wordprocessingDrawing" xmlns:wp="http://schemas.openxmlformats.org/drawingml/2006/wordprocessingDrawing" xmlns:w10="urn:schemas-microsoft-com:office:word" xmlns:w="http://schemas.openxmlformats.org/wordprocessingml/2006/main" xmlns:w14="http://schemas.microsoft.com/office/word/2010/wordml" xmlns:wpg="http://schemas.microsoft.com/office/word/2010/wordprocessingGroup" xmlns:wpi="http://schemas.microsoft.com/office/word/2010/wordprocessingInk" xmlns:wne="http://schemas.microsoft.com/office/word/2006/wordml" xmlns:wps="http://schemas.microsoft.com/office/word/2010/wordprocessingShape" mc:Ignorable="w14 wp14">
   <w:docDefaults>
     <w:rPrDefault>
       <w:rPr>
@@ -4416,7 +4676,7 @@
     </w:rPrDefault>
     <w:pPrDefault/>
   </w:docDefaults>
-  <w:latentStyles w:defLockedState="0" w:defUIPriority="99" w:defSemiHidden="1" w:defUnhideWhenUsed="1" w:defQFormat="0" w:count="276">
+  <w:latentStyles w:defLockedState="0" w:defUIPriority="99" w:defSemiHidden="1" w:defUnhideWhenUsed="1" w:defQFormat="0" w:count="267">
     <w:lsdException w:name="Normal" w:semiHidden="0" w:uiPriority="0" w:unhideWhenUsed="0" w:qFormat="1"/>
     <w:lsdException w:name="heading 1" w:semiHidden="0" w:uiPriority="0" w:unhideWhenUsed="0" w:qFormat="1"/>
     <w:lsdException w:name="heading 2" w:uiPriority="0" w:qFormat="1"/>
@@ -5494,7 +5754,7 @@
 </file>
 
 <file path=customXml/itemProps1.xml><?xml version="1.0" encoding="utf-8"?>
-<ds:datastoreItem xmlns:ds="http://schemas.openxmlformats.org/officeDocument/2006/customXml" ds:itemID="{5D280AA6-DDAA-A94E-B760-70C49A50645A}">
+<ds:datastoreItem xmlns:ds="http://schemas.openxmlformats.org/officeDocument/2006/customXml" ds:itemID="{71A42408-4670-4E79-AB87-44350022A5E7}">
   <ds:schemaRefs>
     <ds:schemaRef ds:uri="http://schemas.openxmlformats.org/officeDocument/2006/bibliography"/>
   </ds:schemaRefs>

</xml_diff>